<commit_message>
Introduced job file for the job posting and did some minor cleanup.
</commit_message>
<xml_diff>
--- a/Resumes/Resume0.docx
+++ b/Resumes/Resume0.docx
@@ -23,7 +23,17 @@
           <w:sz w:val="32"/>
           <w:szCs w:val="32"/>
         </w:rPr>
-        <w:t>JASON ISMAIL</w:t>
+        <w:t xml:space="preserve">Candidate </w:t>
+      </w:r>
+      <w:r>
+        <w:rPr>
+          <w:rFonts w:ascii="Arial" w:hAnsi="Arial" w:cs="Arial"/>
+          <w:b/>
+          <w:color w:val="FFFFFF" w:themeColor="background1"/>
+          <w:sz w:val="32"/>
+          <w:szCs w:val="32"/>
+        </w:rPr>
+        <w:t>0</w:t>
       </w:r>
     </w:p>
     <w:p>
@@ -254,9 +264,8 @@
           <w:color w:val="17365D"/>
           <w:sz w:val="22"/>
         </w:rPr>
-        <w:t xml:space="preserve">Dynamic, top-of-the-class Data Scientist with a </w:t>
-      </w:r>
-      <w:proofErr w:type="gramStart"/>
+        <w:t xml:space="preserve">Dynamic, top-of-the-class Data Scientist with a Master’s Degree, offering a unique blend of expertise in both </w:t>
+      </w:r>
       <w:r>
         <w:rPr>
           <w:rFonts w:ascii="Arial" w:hAnsi="Arial" w:cs="Arial"/>
@@ -265,9 +274,8 @@
           <w:color w:val="17365D"/>
           <w:sz w:val="22"/>
         </w:rPr>
-        <w:t>Master’s Degree</w:t>
-      </w:r>
-      <w:proofErr w:type="gramEnd"/>
+        <w:t>Mathematics</w:t>
+      </w:r>
       <w:r>
         <w:rPr>
           <w:rFonts w:ascii="Arial" w:hAnsi="Arial" w:cs="Arial"/>
@@ -276,26 +284,6 @@
           <w:color w:val="17365D"/>
           <w:sz w:val="22"/>
         </w:rPr>
-        <w:t xml:space="preserve">, offering a unique blend of expertise in both </w:t>
-      </w:r>
-      <w:r>
-        <w:rPr>
-          <w:rFonts w:ascii="Arial" w:hAnsi="Arial" w:cs="Arial"/>
-          <w:b/>
-          <w:i/>
-          <w:color w:val="17365D"/>
-          <w:sz w:val="22"/>
-        </w:rPr>
-        <w:t>Mathematics</w:t>
-      </w:r>
-      <w:r>
-        <w:rPr>
-          <w:rFonts w:ascii="Arial" w:hAnsi="Arial" w:cs="Arial"/>
-          <w:b/>
-          <w:i/>
-          <w:color w:val="17365D"/>
-          <w:sz w:val="22"/>
-        </w:rPr>
         <w:t xml:space="preserve"> and cutting-edge data science technologies.</w:t>
       </w:r>
     </w:p>
@@ -357,23 +345,7 @@
           <w:rFonts w:ascii="Arial" w:hAnsi="Arial" w:cs="Arial"/>
           <w:szCs w:val="21"/>
         </w:rPr>
-        <w:t xml:space="preserve">scholarship in Mathematics at Colorado State University, I </w:t>
-      </w:r>
-      <w:proofErr w:type="gramStart"/>
-      <w:r>
-        <w:rPr>
-          <w:rFonts w:ascii="Arial" w:hAnsi="Arial" w:cs="Arial"/>
-          <w:szCs w:val="21"/>
-        </w:rPr>
-        <w:t>come</w:t>
-      </w:r>
-      <w:proofErr w:type="gramEnd"/>
-      <w:r>
-        <w:rPr>
-          <w:rFonts w:ascii="Arial" w:hAnsi="Arial" w:cs="Arial"/>
-          <w:szCs w:val="21"/>
-        </w:rPr>
-        <w:t xml:space="preserve"> endorsed by esteemed faculty in both Calculus and Data Science from my Master's journey. My innovative contributions span building YOLO datasets, designing Convolutional Neural Networks, and harnessing the Nvidia Jetson Orin. I've also specialized in leveraging PoE video data streams with H.265 encoding. As a dedicated data scientist, I am committed to pushing boundaries and innovating solutions in the digital realm.</w:t>
+        <w:t>scholarship in Mathematics at Colorado State University, I come endorsed by esteemed faculty in both Calculus and Data Science from my Master's journey. My innovative contributions span building YOLO datasets, designing Convolutional Neural Networks, and harnessing the Nvidia Jetson Orin. I've also specialized in leveraging PoE video data streams with H.265 encoding. As a dedicated data scientist, I am committed to pushing boundaries and innovating solutions in the digital realm.</w:t>
       </w:r>
     </w:p>
     <w:p>
@@ -1121,25 +1093,7 @@
           <w:color w:val="auto"/>
           <w:szCs w:val="21"/>
         </w:rPr>
-        <w:t xml:space="preserve"> for </w:t>
-      </w:r>
-      <w:proofErr w:type="gramStart"/>
-      <w:r>
-        <w:rPr>
-          <w:rFonts w:ascii="Arial" w:hAnsi="Arial" w:cs="Arial"/>
-          <w:color w:val="auto"/>
-          <w:szCs w:val="21"/>
-        </w:rPr>
-        <w:t>3d</w:t>
-      </w:r>
-      <w:proofErr w:type="gramEnd"/>
-      <w:r>
-        <w:rPr>
-          <w:rFonts w:ascii="Arial" w:hAnsi="Arial" w:cs="Arial"/>
-          <w:color w:val="auto"/>
-          <w:szCs w:val="21"/>
-        </w:rPr>
-        <w:t xml:space="preserve"> models</w:t>
+        <w:t xml:space="preserve"> for 3d models</w:t>
       </w:r>
       <w:r>
         <w:rPr>
@@ -1190,23 +1144,13 @@
         </w:rPr>
         <w:t xml:space="preserve"> Jetson Orin AGX. </w:t>
       </w:r>
-      <w:proofErr w:type="gramStart"/>
-      <w:r>
-        <w:rPr>
-          <w:rFonts w:ascii="Arial" w:hAnsi="Arial" w:cs="Arial"/>
-          <w:color w:val="auto"/>
-          <w:szCs w:val="21"/>
-        </w:rPr>
-        <w:t>Models</w:t>
-      </w:r>
-      <w:proofErr w:type="gramEnd"/>
-      <w:r>
-        <w:rPr>
-          <w:rFonts w:ascii="Arial" w:hAnsi="Arial" w:cs="Arial"/>
-          <w:color w:val="auto"/>
-          <w:szCs w:val="21"/>
-        </w:rPr>
-        <w:t xml:space="preserve"> tested were Resnet, Yolo, Open pose, and </w:t>
+      <w:r>
+        <w:rPr>
+          <w:rFonts w:ascii="Arial" w:hAnsi="Arial" w:cs="Arial"/>
+          <w:color w:val="auto"/>
+          <w:szCs w:val="21"/>
+        </w:rPr>
+        <w:t xml:space="preserve">Models tested were Resnet, Yolo, Open pose, and </w:t>
       </w:r>
       <w:r>
         <w:rPr>
@@ -1274,25 +1218,7 @@
           <w:color w:val="auto"/>
           <w:szCs w:val="21"/>
         </w:rPr>
-        <w:t xml:space="preserve">. Systems included tracking and counting people in </w:t>
-      </w:r>
-      <w:proofErr w:type="gramStart"/>
-      <w:r>
-        <w:rPr>
-          <w:rFonts w:ascii="Arial" w:hAnsi="Arial" w:cs="Arial"/>
-          <w:color w:val="auto"/>
-          <w:szCs w:val="21"/>
-        </w:rPr>
-        <w:t>frame</w:t>
-      </w:r>
-      <w:proofErr w:type="gramEnd"/>
-      <w:r>
-        <w:rPr>
-          <w:rFonts w:ascii="Arial" w:hAnsi="Arial" w:cs="Arial"/>
-          <w:color w:val="auto"/>
-          <w:szCs w:val="21"/>
-        </w:rPr>
-        <w:t xml:space="preserve">. The system utilized several types of power over ethernet cameras including night vision cameras. </w:t>
+        <w:t xml:space="preserve">. Systems included tracking and counting people in frame. The system utilized several types of power over ethernet cameras including night vision cameras. </w:t>
       </w:r>
       <w:r>
         <w:rPr>
@@ -1441,7 +1367,6 @@
         </w:rPr>
         <w:t xml:space="preserve"> – </w:t>
       </w:r>
-      <w:proofErr w:type="gramStart"/>
       <w:r>
         <w:rPr>
           <w:rFonts w:ascii="Arial" w:hAnsi="Arial" w:cs="Arial"/>
@@ -1460,7 +1385,6 @@
         </w:rPr>
         <w:t>2022</w:t>
       </w:r>
-      <w:proofErr w:type="gramEnd"/>
     </w:p>
     <w:p>
       <w:pPr>
@@ -1707,7 +1631,6 @@
         <w:t xml:space="preserve"> project) I built </w:t>
       </w:r>
       <w:proofErr w:type="spellStart"/>
-      <w:proofErr w:type="gramStart"/>
       <w:r>
         <w:rPr>
           <w:rFonts w:ascii="Arial" w:hAnsi="Arial" w:cs="Arial"/>
@@ -1717,7 +1640,6 @@
         <w:t>a</w:t>
       </w:r>
       <w:proofErr w:type="spellEnd"/>
-      <w:proofErr w:type="gramEnd"/>
       <w:r>
         <w:rPr>
           <w:rFonts w:ascii="Arial" w:hAnsi="Arial" w:cs="Arial"/>
@@ -2435,33 +2357,15 @@
           <w:color w:val="auto"/>
           <w:szCs w:val="21"/>
         </w:rPr>
-        <w:t xml:space="preserve">calculus </w:t>
-      </w:r>
-      <w:proofErr w:type="gramStart"/>
-      <w:r>
-        <w:rPr>
-          <w:rFonts w:ascii="Arial" w:hAnsi="Arial" w:cs="Arial"/>
-          <w:color w:val="auto"/>
-          <w:szCs w:val="21"/>
-        </w:rPr>
-        <w:t xml:space="preserve">group </w:t>
-      </w:r>
-      <w:r>
-        <w:rPr>
-          <w:rFonts w:ascii="Arial" w:hAnsi="Arial" w:cs="Arial"/>
-          <w:color w:val="auto"/>
-          <w:szCs w:val="21"/>
-        </w:rPr>
-        <w:t>to</w:t>
-      </w:r>
-      <w:proofErr w:type="gramEnd"/>
-      <w:r>
-        <w:rPr>
-          <w:rFonts w:ascii="Arial" w:hAnsi="Arial" w:cs="Arial"/>
-          <w:color w:val="auto"/>
-          <w:szCs w:val="21"/>
-        </w:rPr>
-        <w:t xml:space="preserve"> ever complete Calculus 3 at </w:t>
+        <w:t xml:space="preserve">calculus group </w:t>
+      </w:r>
+      <w:r>
+        <w:rPr>
+          <w:rFonts w:ascii="Arial" w:hAnsi="Arial" w:cs="Arial"/>
+          <w:color w:val="auto"/>
+          <w:szCs w:val="21"/>
+        </w:rPr>
+        <w:t xml:space="preserve">to ever complete Calculus 3 at </w:t>
       </w:r>
       <w:r>
         <w:rPr>
@@ -3755,7 +3659,12 @@
       </w:r>
     </w:p>
     <w:sectPr>
-      <w:headerReference w:type="default" r:id="rId14"/>
+      <w:headerReference w:type="even" r:id="rId14"/>
+      <w:headerReference w:type="default" r:id="rId15"/>
+      <w:footerReference w:type="even" r:id="rId16"/>
+      <w:footerReference w:type="default" r:id="rId17"/>
+      <w:headerReference w:type="first" r:id="rId18"/>
+      <w:footerReference w:type="first" r:id="rId19"/>
       <w:pgSz w:w="12240" w:h="15840" w:code="1"/>
       <w:pgMar w:top="1152" w:right="720" w:bottom="1152" w:left="720" w:header="1152" w:footer="1152" w:gutter="0"/>
       <w:cols w:space="720"/>
@@ -3791,6 +3700,36 @@
 </w:endnotes>
 </file>
 
+<file path=word/footer1.xml><?xml version="1.0" encoding="utf-8"?>
+<w:ftr xmlns:wpc="http://schemas.microsoft.com/office/word/2010/wordprocessingCanvas" xmlns:cx="http://schemas.microsoft.com/office/drawing/2014/chartex" xmlns:cx1="http://schemas.microsoft.com/office/drawing/2015/9/8/chartex" xmlns:cx2="http://schemas.microsoft.com/office/drawing/2015/10/21/chartex" xmlns:cx3="http://schemas.microsoft.com/office/drawing/2016/5/9/chartex" xmlns:cx4="http://schemas.microsoft.com/office/drawing/2016/5/10/chartex" xmlns:cx5="http://schemas.microsoft.com/office/drawing/2016/5/11/chartex" xmlns:cx6="http://schemas.microsoft.com/office/drawing/2016/5/12/chartex" xmlns:cx7="http://schemas.microsoft.com/office/drawing/2016/5/13/chartex" xmlns:cx8="http://schemas.microsoft.com/office/drawing/2016/5/14/chartex" xmlns:mc="http://schemas.openxmlformats.org/markup-compatibility/2006" xmlns:aink="http://schemas.microsoft.com/office/drawing/2016/ink" xmlns:am3d="http://schemas.microsoft.com/office/drawing/2017/model3d" xmlns:o="urn:schemas-microsoft-com:office:office" xmlns:oel="http://schemas.microsoft.com/office/2019/extlst" xmlns:r="http://schemas.openxmlformats.org/officeDocument/2006/relationships" xmlns:m="http://schemas.openxmlformats.org/officeDocument/2006/math" xmlns:v="urn:schemas-microsoft-com:vml" xmlns:wp14="http://schemas.microsoft.com/office/word/2010/wordprocessingDrawing" xmlns:wp="http://schemas.openxmlformats.org/drawingml/2006/wordprocessingDrawing" xmlns:w10="urn:schemas-microsoft-com:office:word" xmlns:w="http://schemas.openxmlformats.org/wordprocessingml/2006/main" xmlns:w14="http://schemas.microsoft.com/office/word/2010/wordml" xmlns:w15="http://schemas.microsoft.com/office/word/2012/wordml" xmlns:w16cex="http://schemas.microsoft.com/office/word/2018/wordml/cex" xmlns:w16cid="http://schemas.microsoft.com/office/word/2016/wordml/cid" xmlns:w16="http://schemas.microsoft.com/office/word/2018/wordml" xmlns:w16sdtdh="http://schemas.microsoft.com/office/word/2020/wordml/sdtdatahash" xmlns:w16se="http://schemas.microsoft.com/office/word/2015/wordml/symex" xmlns:wpg="http://schemas.microsoft.com/office/word/2010/wordprocessingGroup" xmlns:wpi="http://schemas.microsoft.com/office/word/2010/wordprocessingInk" xmlns:wne="http://schemas.microsoft.com/office/word/2006/wordml" xmlns:wps="http://schemas.microsoft.com/office/word/2010/wordprocessingShape" mc:Ignorable="w14 w15 w16se w16cid w16 w16cex w16sdtdh wp14">
+  <w:p>
+    <w:pPr>
+      <w:pStyle w:val="Footer"/>
+    </w:pPr>
+  </w:p>
+</w:ftr>
+</file>
+
+<file path=word/footer2.xml><?xml version="1.0" encoding="utf-8"?>
+<w:ftr xmlns:wpc="http://schemas.microsoft.com/office/word/2010/wordprocessingCanvas" xmlns:cx="http://schemas.microsoft.com/office/drawing/2014/chartex" xmlns:cx1="http://schemas.microsoft.com/office/drawing/2015/9/8/chartex" xmlns:cx2="http://schemas.microsoft.com/office/drawing/2015/10/21/chartex" xmlns:cx3="http://schemas.microsoft.com/office/drawing/2016/5/9/chartex" xmlns:cx4="http://schemas.microsoft.com/office/drawing/2016/5/10/chartex" xmlns:cx5="http://schemas.microsoft.com/office/drawing/2016/5/11/chartex" xmlns:cx6="http://schemas.microsoft.com/office/drawing/2016/5/12/chartex" xmlns:cx7="http://schemas.microsoft.com/office/drawing/2016/5/13/chartex" xmlns:cx8="http://schemas.microsoft.com/office/drawing/2016/5/14/chartex" xmlns:mc="http://schemas.openxmlformats.org/markup-compatibility/2006" xmlns:aink="http://schemas.microsoft.com/office/drawing/2016/ink" xmlns:am3d="http://schemas.microsoft.com/office/drawing/2017/model3d" xmlns:o="urn:schemas-microsoft-com:office:office" xmlns:oel="http://schemas.microsoft.com/office/2019/extlst" xmlns:r="http://schemas.openxmlformats.org/officeDocument/2006/relationships" xmlns:m="http://schemas.openxmlformats.org/officeDocument/2006/math" xmlns:v="urn:schemas-microsoft-com:vml" xmlns:wp14="http://schemas.microsoft.com/office/word/2010/wordprocessingDrawing" xmlns:wp="http://schemas.openxmlformats.org/drawingml/2006/wordprocessingDrawing" xmlns:w10="urn:schemas-microsoft-com:office:word" xmlns:w="http://schemas.openxmlformats.org/wordprocessingml/2006/main" xmlns:w14="http://schemas.microsoft.com/office/word/2010/wordml" xmlns:w15="http://schemas.microsoft.com/office/word/2012/wordml" xmlns:w16cex="http://schemas.microsoft.com/office/word/2018/wordml/cex" xmlns:w16cid="http://schemas.microsoft.com/office/word/2016/wordml/cid" xmlns:w16="http://schemas.microsoft.com/office/word/2018/wordml" xmlns:w16sdtdh="http://schemas.microsoft.com/office/word/2020/wordml/sdtdatahash" xmlns:w16se="http://schemas.microsoft.com/office/word/2015/wordml/symex" xmlns:wpg="http://schemas.microsoft.com/office/word/2010/wordprocessingGroup" xmlns:wpi="http://schemas.microsoft.com/office/word/2010/wordprocessingInk" xmlns:wne="http://schemas.microsoft.com/office/word/2006/wordml" xmlns:wps="http://schemas.microsoft.com/office/word/2010/wordprocessingShape" mc:Ignorable="w14 w15 w16se w16cid w16 w16cex w16sdtdh wp14">
+  <w:p>
+    <w:pPr>
+      <w:pStyle w:val="Footer"/>
+    </w:pPr>
+  </w:p>
+</w:ftr>
+</file>
+
+<file path=word/footer3.xml><?xml version="1.0" encoding="utf-8"?>
+<w:ftr xmlns:wpc="http://schemas.microsoft.com/office/word/2010/wordprocessingCanvas" xmlns:cx="http://schemas.microsoft.com/office/drawing/2014/chartex" xmlns:cx1="http://schemas.microsoft.com/office/drawing/2015/9/8/chartex" xmlns:cx2="http://schemas.microsoft.com/office/drawing/2015/10/21/chartex" xmlns:cx3="http://schemas.microsoft.com/office/drawing/2016/5/9/chartex" xmlns:cx4="http://schemas.microsoft.com/office/drawing/2016/5/10/chartex" xmlns:cx5="http://schemas.microsoft.com/office/drawing/2016/5/11/chartex" xmlns:cx6="http://schemas.microsoft.com/office/drawing/2016/5/12/chartex" xmlns:cx7="http://schemas.microsoft.com/office/drawing/2016/5/13/chartex" xmlns:cx8="http://schemas.microsoft.com/office/drawing/2016/5/14/chartex" xmlns:mc="http://schemas.openxmlformats.org/markup-compatibility/2006" xmlns:aink="http://schemas.microsoft.com/office/drawing/2016/ink" xmlns:am3d="http://schemas.microsoft.com/office/drawing/2017/model3d" xmlns:o="urn:schemas-microsoft-com:office:office" xmlns:oel="http://schemas.microsoft.com/office/2019/extlst" xmlns:r="http://schemas.openxmlformats.org/officeDocument/2006/relationships" xmlns:m="http://schemas.openxmlformats.org/officeDocument/2006/math" xmlns:v="urn:schemas-microsoft-com:vml" xmlns:wp14="http://schemas.microsoft.com/office/word/2010/wordprocessingDrawing" xmlns:wp="http://schemas.openxmlformats.org/drawingml/2006/wordprocessingDrawing" xmlns:w10="urn:schemas-microsoft-com:office:word" xmlns:w="http://schemas.openxmlformats.org/wordprocessingml/2006/main" xmlns:w14="http://schemas.microsoft.com/office/word/2010/wordml" xmlns:w15="http://schemas.microsoft.com/office/word/2012/wordml" xmlns:w16cex="http://schemas.microsoft.com/office/word/2018/wordml/cex" xmlns:w16cid="http://schemas.microsoft.com/office/word/2016/wordml/cid" xmlns:w16="http://schemas.microsoft.com/office/word/2018/wordml" xmlns:w16sdtdh="http://schemas.microsoft.com/office/word/2020/wordml/sdtdatahash" xmlns:w16se="http://schemas.microsoft.com/office/word/2015/wordml/symex" xmlns:wpg="http://schemas.microsoft.com/office/word/2010/wordprocessingGroup" xmlns:wpi="http://schemas.microsoft.com/office/word/2010/wordprocessingInk" xmlns:wne="http://schemas.microsoft.com/office/word/2006/wordml" xmlns:wps="http://schemas.microsoft.com/office/word/2010/wordprocessingShape" mc:Ignorable="w14 w15 w16se w16cid w16 w16cex w16sdtdh wp14">
+  <w:p>
+    <w:pPr>
+      <w:pStyle w:val="Footer"/>
+    </w:pPr>
+  </w:p>
+</w:ftr>
+</file>
+
 <file path=word/footnotes.xml><?xml version="1.0" encoding="utf-8"?>
 <w:footnotes xmlns:wpc="http://schemas.microsoft.com/office/word/2010/wordprocessingCanvas" xmlns:cx="http://schemas.microsoft.com/office/drawing/2014/chartex" xmlns:cx1="http://schemas.microsoft.com/office/drawing/2015/9/8/chartex" xmlns:cx2="http://schemas.microsoft.com/office/drawing/2015/10/21/chartex" xmlns:cx3="http://schemas.microsoft.com/office/drawing/2016/5/9/chartex" xmlns:cx4="http://schemas.microsoft.com/office/drawing/2016/5/10/chartex" xmlns:cx5="http://schemas.microsoft.com/office/drawing/2016/5/11/chartex" xmlns:cx6="http://schemas.microsoft.com/office/drawing/2016/5/12/chartex" xmlns:cx7="http://schemas.microsoft.com/office/drawing/2016/5/13/chartex" xmlns:cx8="http://schemas.microsoft.com/office/drawing/2016/5/14/chartex" xmlns:mc="http://schemas.openxmlformats.org/markup-compatibility/2006" xmlns:aink="http://schemas.microsoft.com/office/drawing/2016/ink" xmlns:am3d="http://schemas.microsoft.com/office/drawing/2017/model3d" xmlns:o="urn:schemas-microsoft-com:office:office" xmlns:oel="http://schemas.microsoft.com/office/2019/extlst" xmlns:r="http://schemas.openxmlformats.org/officeDocument/2006/relationships" xmlns:m="http://schemas.openxmlformats.org/officeDocument/2006/math" xmlns:v="urn:schemas-microsoft-com:vml" xmlns:wp14="http://schemas.microsoft.com/office/word/2010/wordprocessingDrawing" xmlns:wp="http://schemas.openxmlformats.org/drawingml/2006/wordprocessingDrawing" xmlns:w10="urn:schemas-microsoft-com:office:word" xmlns:w="http://schemas.openxmlformats.org/wordprocessingml/2006/main" xmlns:w14="http://schemas.microsoft.com/office/word/2010/wordml" xmlns:w15="http://schemas.microsoft.com/office/word/2012/wordml" xmlns:w16cex="http://schemas.microsoft.com/office/word/2018/wordml/cex" xmlns:w16cid="http://schemas.microsoft.com/office/word/2016/wordml/cid" xmlns:w16="http://schemas.microsoft.com/office/word/2018/wordml" xmlns:w16sdtdh="http://schemas.microsoft.com/office/word/2020/wordml/sdtdatahash" xmlns:w16se="http://schemas.microsoft.com/office/word/2015/wordml/symex" xmlns:wpg="http://schemas.microsoft.com/office/word/2010/wordprocessingGroup" xmlns:wpi="http://schemas.microsoft.com/office/word/2010/wordprocessingInk" xmlns:wne="http://schemas.microsoft.com/office/word/2006/wordml" xmlns:wps="http://schemas.microsoft.com/office/word/2010/wordprocessingShape" mc:Ignorable="w14 w15 w16se w16cid w16 w16cex w16sdtdh wp14">
   <w:footnote w:type="separator" w:id="-1">
@@ -3820,6 +3759,16 @@
 <w:hdr xmlns:wpc="http://schemas.microsoft.com/office/word/2010/wordprocessingCanvas" xmlns:cx="http://schemas.microsoft.com/office/drawing/2014/chartex" xmlns:cx1="http://schemas.microsoft.com/office/drawing/2015/9/8/chartex" xmlns:cx2="http://schemas.microsoft.com/office/drawing/2015/10/21/chartex" xmlns:cx3="http://schemas.microsoft.com/office/drawing/2016/5/9/chartex" xmlns:cx4="http://schemas.microsoft.com/office/drawing/2016/5/10/chartex" xmlns:cx5="http://schemas.microsoft.com/office/drawing/2016/5/11/chartex" xmlns:cx6="http://schemas.microsoft.com/office/drawing/2016/5/12/chartex" xmlns:cx7="http://schemas.microsoft.com/office/drawing/2016/5/13/chartex" xmlns:cx8="http://schemas.microsoft.com/office/drawing/2016/5/14/chartex" xmlns:mc="http://schemas.openxmlformats.org/markup-compatibility/2006" xmlns:aink="http://schemas.microsoft.com/office/drawing/2016/ink" xmlns:am3d="http://schemas.microsoft.com/office/drawing/2017/model3d" xmlns:o="urn:schemas-microsoft-com:office:office" xmlns:oel="http://schemas.microsoft.com/office/2019/extlst" xmlns:r="http://schemas.openxmlformats.org/officeDocument/2006/relationships" xmlns:m="http://schemas.openxmlformats.org/officeDocument/2006/math" xmlns:v="urn:schemas-microsoft-com:vml" xmlns:wp14="http://schemas.microsoft.com/office/word/2010/wordprocessingDrawing" xmlns:wp="http://schemas.openxmlformats.org/drawingml/2006/wordprocessingDrawing" xmlns:w10="urn:schemas-microsoft-com:office:word" xmlns:w="http://schemas.openxmlformats.org/wordprocessingml/2006/main" xmlns:w14="http://schemas.microsoft.com/office/word/2010/wordml" xmlns:w15="http://schemas.microsoft.com/office/word/2012/wordml" xmlns:w16cex="http://schemas.microsoft.com/office/word/2018/wordml/cex" xmlns:w16cid="http://schemas.microsoft.com/office/word/2016/wordml/cid" xmlns:w16="http://schemas.microsoft.com/office/word/2018/wordml" xmlns:w16sdtdh="http://schemas.microsoft.com/office/word/2020/wordml/sdtdatahash" xmlns:w16se="http://schemas.microsoft.com/office/word/2015/wordml/symex" xmlns:wpg="http://schemas.microsoft.com/office/word/2010/wordprocessingGroup" xmlns:wpi="http://schemas.microsoft.com/office/word/2010/wordprocessingInk" xmlns:wne="http://schemas.microsoft.com/office/word/2006/wordml" xmlns:wps="http://schemas.microsoft.com/office/word/2010/wordprocessingShape" mc:Ignorable="w14 w15 w16se w16cid w16 w16cex w16sdtdh wp14">
   <w:p>
     <w:pPr>
+      <w:pStyle w:val="Header"/>
+    </w:pPr>
+  </w:p>
+</w:hdr>
+</file>
+
+<file path=word/header2.xml><?xml version="1.0" encoding="utf-8"?>
+<w:hdr xmlns:wpc="http://schemas.microsoft.com/office/word/2010/wordprocessingCanvas" xmlns:cx="http://schemas.microsoft.com/office/drawing/2014/chartex" xmlns:cx1="http://schemas.microsoft.com/office/drawing/2015/9/8/chartex" xmlns:cx2="http://schemas.microsoft.com/office/drawing/2015/10/21/chartex" xmlns:cx3="http://schemas.microsoft.com/office/drawing/2016/5/9/chartex" xmlns:cx4="http://schemas.microsoft.com/office/drawing/2016/5/10/chartex" xmlns:cx5="http://schemas.microsoft.com/office/drawing/2016/5/11/chartex" xmlns:cx6="http://schemas.microsoft.com/office/drawing/2016/5/12/chartex" xmlns:cx7="http://schemas.microsoft.com/office/drawing/2016/5/13/chartex" xmlns:cx8="http://schemas.microsoft.com/office/drawing/2016/5/14/chartex" xmlns:mc="http://schemas.openxmlformats.org/markup-compatibility/2006" xmlns:aink="http://schemas.microsoft.com/office/drawing/2016/ink" xmlns:am3d="http://schemas.microsoft.com/office/drawing/2017/model3d" xmlns:o="urn:schemas-microsoft-com:office:office" xmlns:oel="http://schemas.microsoft.com/office/2019/extlst" xmlns:r="http://schemas.openxmlformats.org/officeDocument/2006/relationships" xmlns:m="http://schemas.openxmlformats.org/officeDocument/2006/math" xmlns:v="urn:schemas-microsoft-com:vml" xmlns:wp14="http://schemas.microsoft.com/office/word/2010/wordprocessingDrawing" xmlns:wp="http://schemas.openxmlformats.org/drawingml/2006/wordprocessingDrawing" xmlns:w10="urn:schemas-microsoft-com:office:word" xmlns:w="http://schemas.openxmlformats.org/wordprocessingml/2006/main" xmlns:w14="http://schemas.microsoft.com/office/word/2010/wordml" xmlns:w15="http://schemas.microsoft.com/office/word/2012/wordml" xmlns:w16cex="http://schemas.microsoft.com/office/word/2018/wordml/cex" xmlns:w16cid="http://schemas.microsoft.com/office/word/2016/wordml/cid" xmlns:w16="http://schemas.microsoft.com/office/word/2018/wordml" xmlns:w16sdtdh="http://schemas.microsoft.com/office/word/2020/wordml/sdtdatahash" xmlns:w16se="http://schemas.microsoft.com/office/word/2015/wordml/symex" xmlns:wpg="http://schemas.microsoft.com/office/word/2010/wordprocessingGroup" xmlns:wpi="http://schemas.microsoft.com/office/word/2010/wordprocessingInk" xmlns:wne="http://schemas.microsoft.com/office/word/2006/wordml" xmlns:wps="http://schemas.microsoft.com/office/word/2010/wordprocessingShape" mc:Ignorable="w14 w15 w16se w16cid w16 w16cex w16sdtdh wp14">
+  <w:p>
+    <w:pPr>
       <w:tabs>
         <w:tab w:val="right" w:pos="10800"/>
       </w:tabs>
@@ -3841,7 +3790,18 @@
         <w:sz w:val="32"/>
         <w:szCs w:val="32"/>
       </w:rPr>
-      <w:t>JASON ISMAIL</w:t>
+      <w:t xml:space="preserve">Candidate </w:t>
+    </w:r>
+    <w:r>
+      <w:rPr>
+        <w:rFonts w:ascii="Arial" w:hAnsi="Arial" w:cs="Arial"/>
+        <w:b/>
+        <w:bCs/>
+        <w:color w:val="0C5681"/>
+        <w:sz w:val="32"/>
+        <w:szCs w:val="32"/>
+      </w:rPr>
+      <w:t xml:space="preserve"> 0</w:t>
     </w:r>
     <w:r>
       <w:rPr>
@@ -3922,6 +3882,16 @@
       </w:rPr>
       <w:fldChar w:fldCharType="end"/>
     </w:r>
+  </w:p>
+</w:hdr>
+</file>
+
+<file path=word/header3.xml><?xml version="1.0" encoding="utf-8"?>
+<w:hdr xmlns:wpc="http://schemas.microsoft.com/office/word/2010/wordprocessingCanvas" xmlns:cx="http://schemas.microsoft.com/office/drawing/2014/chartex" xmlns:cx1="http://schemas.microsoft.com/office/drawing/2015/9/8/chartex" xmlns:cx2="http://schemas.microsoft.com/office/drawing/2015/10/21/chartex" xmlns:cx3="http://schemas.microsoft.com/office/drawing/2016/5/9/chartex" xmlns:cx4="http://schemas.microsoft.com/office/drawing/2016/5/10/chartex" xmlns:cx5="http://schemas.microsoft.com/office/drawing/2016/5/11/chartex" xmlns:cx6="http://schemas.microsoft.com/office/drawing/2016/5/12/chartex" xmlns:cx7="http://schemas.microsoft.com/office/drawing/2016/5/13/chartex" xmlns:cx8="http://schemas.microsoft.com/office/drawing/2016/5/14/chartex" xmlns:mc="http://schemas.openxmlformats.org/markup-compatibility/2006" xmlns:aink="http://schemas.microsoft.com/office/drawing/2016/ink" xmlns:am3d="http://schemas.microsoft.com/office/drawing/2017/model3d" xmlns:o="urn:schemas-microsoft-com:office:office" xmlns:oel="http://schemas.microsoft.com/office/2019/extlst" xmlns:r="http://schemas.openxmlformats.org/officeDocument/2006/relationships" xmlns:m="http://schemas.openxmlformats.org/officeDocument/2006/math" xmlns:v="urn:schemas-microsoft-com:vml" xmlns:wp14="http://schemas.microsoft.com/office/word/2010/wordprocessingDrawing" xmlns:wp="http://schemas.openxmlformats.org/drawingml/2006/wordprocessingDrawing" xmlns:w10="urn:schemas-microsoft-com:office:word" xmlns:w="http://schemas.openxmlformats.org/wordprocessingml/2006/main" xmlns:w14="http://schemas.microsoft.com/office/word/2010/wordml" xmlns:w15="http://schemas.microsoft.com/office/word/2012/wordml" xmlns:w16cex="http://schemas.microsoft.com/office/word/2018/wordml/cex" xmlns:w16cid="http://schemas.microsoft.com/office/word/2016/wordml/cid" xmlns:w16="http://schemas.microsoft.com/office/word/2018/wordml" xmlns:w16sdtdh="http://schemas.microsoft.com/office/word/2020/wordml/sdtdatahash" xmlns:w16se="http://schemas.microsoft.com/office/word/2015/wordml/symex" xmlns:wpg="http://schemas.microsoft.com/office/word/2010/wordprocessingGroup" xmlns:wpi="http://schemas.microsoft.com/office/word/2010/wordprocessingInk" xmlns:wne="http://schemas.microsoft.com/office/word/2006/wordml" xmlns:wps="http://schemas.microsoft.com/office/word/2010/wordprocessingShape" mc:Ignorable="w14 w15 w16se w16cid w16 w16cex w16sdtdh wp14">
+  <w:p>
+    <w:pPr>
+      <w:pStyle w:val="Header"/>
+    </w:pPr>
   </w:p>
 </w:hdr>
 </file>

</xml_diff>